<commit_message>
ajout lien vers pages + pdf
</commit_message>
<xml_diff>
--- a/rapport/rendu_902_1_navarro.docx
+++ b/rapport/rendu_902_1_navarro.docx
@@ -35,13 +35,6 @@
         </w:rPr>
         <w:t>Ce document va permettre d’expliquer le travail que j’ai réalisé pour ce projet et les différents choix que j’ai effectué.</w:t>
       </w:r>
-    </w:p>
-    <w:p>
-      <w:pPr>
-        <w:rPr>
-          <w:rFonts w:ascii="Trebuchet MS" w:hAnsi="Trebuchet MS"/>
-        </w:rPr>
-      </w:pPr>
     </w:p>
     <w:p>
       <w:pPr>
@@ -80,6 +73,7 @@
         <w:t xml:space="preserve">Pour le côté serveur, je suis partie sur la solution proposé par </w:t>
       </w:r>
       <w:proofErr w:type="spellStart"/>
+      <w:proofErr w:type="gramStart"/>
       <w:r>
         <w:rPr>
           <w:rFonts w:ascii="Trebuchet MS" w:hAnsi="Trebuchet MS"/>
@@ -87,6 +81,7 @@
         <w:t>M.Jegou</w:t>
       </w:r>
       <w:proofErr w:type="spellEnd"/>
+      <w:proofErr w:type="gramEnd"/>
       <w:r>
         <w:rPr>
           <w:rFonts w:ascii="Trebuchet MS" w:hAnsi="Trebuchet MS"/>
@@ -231,12 +226,21 @@
         <w:t>‘</w:t>
       </w:r>
       <w:proofErr w:type="spellStart"/>
+      <w:proofErr w:type="gramStart"/>
       <w:r>
         <w:rPr>
           <w:rFonts w:ascii="Trebuchet MS" w:hAnsi="Trebuchet MS"/>
           <w:color w:val="FF0000"/>
         </w:rPr>
-        <w:t>emprise_etude</w:t>
+        <w:t>emprise</w:t>
+      </w:r>
+      <w:proofErr w:type="gramEnd"/>
+      <w:r>
+        <w:rPr>
+          <w:rFonts w:ascii="Trebuchet MS" w:hAnsi="Trebuchet MS"/>
+          <w:color w:val="FF0000"/>
+        </w:rPr>
+        <w:t>_etude</w:t>
       </w:r>
       <w:proofErr w:type="spellEnd"/>
       <w:r>
@@ -265,12 +269,21 @@
         <w:t>‘</w:t>
       </w:r>
       <w:proofErr w:type="spellStart"/>
+      <w:proofErr w:type="gramStart"/>
       <w:r>
         <w:rPr>
           <w:rFonts w:ascii="Trebuchet MS" w:hAnsi="Trebuchet MS"/>
           <w:color w:val="FF0000"/>
         </w:rPr>
-        <w:t>raster_calssif_pixel</w:t>
+        <w:t>raster</w:t>
+      </w:r>
+      <w:proofErr w:type="gramEnd"/>
+      <w:r>
+        <w:rPr>
+          <w:rFonts w:ascii="Trebuchet MS" w:hAnsi="Trebuchet MS"/>
+          <w:color w:val="FF0000"/>
+        </w:rPr>
+        <w:t>_calssif_pixel</w:t>
       </w:r>
       <w:proofErr w:type="spellEnd"/>
       <w:r>
@@ -315,12 +328,21 @@
         </w:rPr>
         <w:t>‘</w:t>
       </w:r>
+      <w:proofErr w:type="gramStart"/>
       <w:r>
         <w:rPr>
           <w:rFonts w:ascii="Trebuchet MS" w:hAnsi="Trebuchet MS"/>
           <w:color w:val="FF0000"/>
         </w:rPr>
-        <w:t>lnavarro:Serie_temp_S2_NDVI</w:t>
+        <w:t>lnavarro:Serie</w:t>
+      </w:r>
+      <w:proofErr w:type="gramEnd"/>
+      <w:r>
+        <w:rPr>
+          <w:rFonts w:ascii="Trebuchet MS" w:hAnsi="Trebuchet MS"/>
+          <w:color w:val="FF0000"/>
+        </w:rPr>
+        <w:t>_temp_S2_NDVI</w:t>
       </w:r>
       <w:r>
         <w:rPr>
@@ -347,6 +369,7 @@
         <w:t>‘</w:t>
       </w:r>
       <w:proofErr w:type="spellStart"/>
+      <w:proofErr w:type="gramStart"/>
       <w:r>
         <w:rPr>
           <w:rFonts w:ascii="Trebuchet MS" w:hAnsi="Trebuchet MS"/>
@@ -359,7 +382,15 @@
           <w:rFonts w:ascii="Trebuchet MS" w:hAnsi="Trebuchet MS"/>
           <w:color w:val="FF0000"/>
         </w:rPr>
-        <w:t>emprise_etude</w:t>
+        <w:t>emprise</w:t>
+      </w:r>
+      <w:proofErr w:type="gramEnd"/>
+      <w:r>
+        <w:rPr>
+          <w:rFonts w:ascii="Trebuchet MS" w:hAnsi="Trebuchet MS"/>
+          <w:color w:val="FF0000"/>
+        </w:rPr>
+        <w:t>_etude</w:t>
       </w:r>
       <w:proofErr w:type="spellEnd"/>
       <w:r>
@@ -387,6 +418,7 @@
         <w:t>‘</w:t>
       </w:r>
       <w:proofErr w:type="spellStart"/>
+      <w:proofErr w:type="gramStart"/>
       <w:r>
         <w:rPr>
           <w:rFonts w:ascii="Trebuchet MS" w:hAnsi="Trebuchet MS"/>
@@ -399,7 +431,15 @@
           <w:rFonts w:ascii="Trebuchet MS" w:hAnsi="Trebuchet MS"/>
           <w:color w:val="FF0000"/>
         </w:rPr>
-        <w:t>Carte_essences_echelle_pixel</w:t>
+        <w:t>Carte</w:t>
+      </w:r>
+      <w:proofErr w:type="gramEnd"/>
+      <w:r>
+        <w:rPr>
+          <w:rFonts w:ascii="Trebuchet MS" w:hAnsi="Trebuchet MS"/>
+          <w:color w:val="FF0000"/>
+        </w:rPr>
+        <w:t>_essences_echelle_pixel</w:t>
       </w:r>
       <w:proofErr w:type="spellEnd"/>
       <w:r>
@@ -420,6 +460,7 @@
           <w:rFonts w:ascii="Trebuchet MS" w:hAnsi="Trebuchet MS"/>
           <w:sz w:val="28"/>
           <w:szCs w:val="28"/>
+          <w:u w:val="single"/>
         </w:rPr>
       </w:pPr>
       <w:r>
@@ -427,6 +468,7 @@
           <w:rFonts w:ascii="Trebuchet MS" w:hAnsi="Trebuchet MS"/>
           <w:sz w:val="28"/>
           <w:szCs w:val="28"/>
+          <w:u w:val="single"/>
         </w:rPr>
         <w:t>Côté client</w:t>
       </w:r>
@@ -435,33 +477,33 @@
       <w:pPr>
         <w:rPr>
           <w:rFonts w:ascii="Trebuchet MS" w:hAnsi="Trebuchet MS"/>
-          <w:sz w:val="28"/>
-          <w:szCs w:val="28"/>
-        </w:rPr>
-      </w:pPr>
-      <w:r>
-        <w:rPr>
-          <w:rFonts w:ascii="Trebuchet MS" w:hAnsi="Trebuchet MS"/>
-          <w:sz w:val="28"/>
-          <w:szCs w:val="28"/>
+        </w:rPr>
+      </w:pPr>
+      <w:r>
+        <w:rPr>
+          <w:rFonts w:ascii="Trebuchet MS" w:hAnsi="Trebuchet MS"/>
         </w:rPr>
         <w:t>Je suis parti sur une interface simple mais efficace. Cette interface centre par défaut sur la zone d’étude qui est délimité avec le WMS ‘</w:t>
       </w:r>
       <w:proofErr w:type="spellStart"/>
-      <w:r>
-        <w:rPr>
-          <w:rFonts w:ascii="Trebuchet MS" w:hAnsi="Trebuchet MS"/>
-          <w:sz w:val="28"/>
-          <w:szCs w:val="28"/>
-        </w:rPr>
-        <w:t>lnavarro:emprise_etude</w:t>
+      <w:proofErr w:type="gramStart"/>
+      <w:r>
+        <w:rPr>
+          <w:rFonts w:ascii="Trebuchet MS" w:hAnsi="Trebuchet MS"/>
+        </w:rPr>
+        <w:t>lnavarro:emprise</w:t>
+      </w:r>
+      <w:proofErr w:type="gramEnd"/>
+      <w:r>
+        <w:rPr>
+          <w:rFonts w:ascii="Trebuchet MS" w:hAnsi="Trebuchet MS"/>
+        </w:rPr>
+        <w:t>_etude</w:t>
       </w:r>
       <w:proofErr w:type="spellEnd"/>
       <w:r>
         <w:rPr>
           <w:rFonts w:ascii="Trebuchet MS" w:hAnsi="Trebuchet MS"/>
-          <w:sz w:val="28"/>
-          <w:szCs w:val="28"/>
         </w:rPr>
         <w:t>’.</w:t>
       </w:r>
@@ -470,31 +512,23 @@
       <w:pPr>
         <w:rPr>
           <w:rFonts w:ascii="Trebuchet MS" w:hAnsi="Trebuchet MS"/>
-          <w:sz w:val="28"/>
-          <w:szCs w:val="28"/>
-        </w:rPr>
-      </w:pPr>
-      <w:r>
-        <w:rPr>
-          <w:rFonts w:ascii="Trebuchet MS" w:hAnsi="Trebuchet MS"/>
-          <w:sz w:val="28"/>
-          <w:szCs w:val="28"/>
+        </w:rPr>
+      </w:pPr>
+      <w:r>
+        <w:rPr>
+          <w:rFonts w:ascii="Trebuchet MS" w:hAnsi="Trebuchet MS"/>
         </w:rPr>
         <w:t>Plusieurs fonctionnalités sont à retrouve</w:t>
       </w:r>
       <w:r>
         <w:rPr>
           <w:rFonts w:ascii="Trebuchet MS" w:hAnsi="Trebuchet MS"/>
-          <w:sz w:val="28"/>
-          <w:szCs w:val="28"/>
         </w:rPr>
         <w:t>r</w:t>
       </w:r>
       <w:r>
         <w:rPr>
           <w:rFonts w:ascii="Trebuchet MS" w:hAnsi="Trebuchet MS"/>
-          <w:sz w:val="28"/>
-          <w:szCs w:val="28"/>
         </w:rPr>
         <w:t> :</w:t>
       </w:r>
@@ -508,23 +542,17 @@
         </w:numPr>
         <w:rPr>
           <w:rFonts w:ascii="Trebuchet MS" w:hAnsi="Trebuchet MS"/>
-          <w:sz w:val="28"/>
-          <w:szCs w:val="28"/>
-        </w:rPr>
-      </w:pPr>
-      <w:r>
-        <w:rPr>
-          <w:rFonts w:ascii="Trebuchet MS" w:hAnsi="Trebuchet MS"/>
-          <w:sz w:val="28"/>
-          <w:szCs w:val="28"/>
+        </w:rPr>
+      </w:pPr>
+      <w:r>
+        <w:rPr>
+          <w:rFonts w:ascii="Trebuchet MS" w:hAnsi="Trebuchet MS"/>
         </w:rPr>
         <w:t>Visualisation des couches</w:t>
       </w:r>
       <w:r>
         <w:rPr>
           <w:rFonts w:ascii="Trebuchet MS" w:hAnsi="Trebuchet MS"/>
-          <w:sz w:val="28"/>
-          <w:szCs w:val="28"/>
         </w:rPr>
         <w:t>.</w:t>
       </w:r>
@@ -538,23 +566,17 @@
         </w:numPr>
         <w:rPr>
           <w:rFonts w:ascii="Trebuchet MS" w:hAnsi="Trebuchet MS"/>
-          <w:sz w:val="28"/>
-          <w:szCs w:val="28"/>
-        </w:rPr>
-      </w:pPr>
-      <w:r>
-        <w:rPr>
-          <w:rFonts w:ascii="Trebuchet MS" w:hAnsi="Trebuchet MS"/>
-          <w:sz w:val="28"/>
-          <w:szCs w:val="28"/>
+        </w:rPr>
+      </w:pPr>
+      <w:r>
+        <w:rPr>
+          <w:rFonts w:ascii="Trebuchet MS" w:hAnsi="Trebuchet MS"/>
         </w:rPr>
         <w:t>Gérer l’affichage des couches</w:t>
       </w:r>
       <w:r>
         <w:rPr>
           <w:rFonts w:ascii="Trebuchet MS" w:hAnsi="Trebuchet MS"/>
-          <w:sz w:val="28"/>
-          <w:szCs w:val="28"/>
         </w:rPr>
         <w:t>.</w:t>
       </w:r>
@@ -568,49 +590,23 @@
         </w:numPr>
         <w:rPr>
           <w:rFonts w:ascii="Trebuchet MS" w:hAnsi="Trebuchet MS"/>
-          <w:sz w:val="28"/>
-          <w:szCs w:val="28"/>
-        </w:rPr>
-      </w:pPr>
-      <w:r>
-        <w:rPr>
-          <w:rFonts w:ascii="Trebuchet MS" w:hAnsi="Trebuchet MS"/>
-          <w:sz w:val="28"/>
-          <w:szCs w:val="28"/>
+        </w:rPr>
+      </w:pPr>
+      <w:r>
+        <w:rPr>
+          <w:rFonts w:ascii="Trebuchet MS" w:hAnsi="Trebuchet MS"/>
         </w:rPr>
         <w:t xml:space="preserve">Affichage d’un </w:t>
       </w:r>
       <w:r>
         <w:rPr>
           <w:rFonts w:ascii="Trebuchet MS" w:hAnsi="Trebuchet MS"/>
-          <w:sz w:val="28"/>
-          <w:szCs w:val="28"/>
-        </w:rPr>
-        <w:t xml:space="preserve">résultat graphique lors de l’affichage des couches, cette image est </w:t>
-      </w:r>
-      <w:proofErr w:type="spellStart"/>
-      <w:r>
-        <w:rPr>
-          <w:rFonts w:ascii="Trebuchet MS" w:hAnsi="Trebuchet MS"/>
-          <w:sz w:val="28"/>
-          <w:szCs w:val="28"/>
-        </w:rPr>
-        <w:t>zoomable</w:t>
-      </w:r>
-      <w:proofErr w:type="spellEnd"/>
-      <w:r>
-        <w:rPr>
-          <w:rFonts w:ascii="Trebuchet MS" w:hAnsi="Trebuchet MS"/>
-          <w:sz w:val="28"/>
-          <w:szCs w:val="28"/>
-        </w:rPr>
-        <w:t xml:space="preserve"> en cliquant dessus</w:t>
-      </w:r>
-      <w:r>
-        <w:rPr>
-          <w:rFonts w:ascii="Trebuchet MS" w:hAnsi="Trebuchet MS"/>
-          <w:sz w:val="28"/>
-          <w:szCs w:val="28"/>
+        </w:rPr>
+        <w:t>résultat graphique lors de l’affichage des couches, cette image est zoomable en cliquant dessus</w:t>
+      </w:r>
+      <w:r>
+        <w:rPr>
+          <w:rFonts w:ascii="Trebuchet MS" w:hAnsi="Trebuchet MS"/>
         </w:rPr>
         <w:t>.</w:t>
       </w:r>
@@ -624,31 +620,23 @@
         </w:numPr>
         <w:rPr>
           <w:rFonts w:ascii="Trebuchet MS" w:hAnsi="Trebuchet MS"/>
-          <w:sz w:val="28"/>
-          <w:szCs w:val="28"/>
-        </w:rPr>
-      </w:pPr>
-      <w:r>
-        <w:rPr>
-          <w:rFonts w:ascii="Trebuchet MS" w:hAnsi="Trebuchet MS"/>
-          <w:sz w:val="28"/>
-          <w:szCs w:val="28"/>
+        </w:rPr>
+      </w:pPr>
+      <w:r>
+        <w:rPr>
+          <w:rFonts w:ascii="Trebuchet MS" w:hAnsi="Trebuchet MS"/>
         </w:rPr>
         <w:t xml:space="preserve">Affichage de la légende associé à la couche ‘Classification pixel’ en </w:t>
       </w:r>
       <w:r>
         <w:rPr>
           <w:rFonts w:ascii="Trebuchet MS" w:hAnsi="Trebuchet MS"/>
-          <w:sz w:val="28"/>
-          <w:szCs w:val="28"/>
         </w:rPr>
         <w:t>requêtant</w:t>
       </w:r>
       <w:r>
         <w:rPr>
           <w:rFonts w:ascii="Trebuchet MS" w:hAnsi="Trebuchet MS"/>
-          <w:sz w:val="28"/>
-          <w:szCs w:val="28"/>
         </w:rPr>
         <w:t xml:space="preserve"> le </w:t>
       </w:r>
@@ -656,8 +644,6 @@
       <w:r>
         <w:rPr>
           <w:rFonts w:ascii="Trebuchet MS" w:hAnsi="Trebuchet MS"/>
-          <w:sz w:val="28"/>
-          <w:szCs w:val="28"/>
         </w:rPr>
         <w:t>GetLegendGraphic</w:t>
       </w:r>
@@ -665,8 +651,6 @@
       <w:r>
         <w:rPr>
           <w:rFonts w:ascii="Trebuchet MS" w:hAnsi="Trebuchet MS"/>
-          <w:sz w:val="28"/>
-          <w:szCs w:val="28"/>
         </w:rPr>
         <w:t>.</w:t>
       </w:r>
@@ -680,8 +664,47 @@
         </w:numPr>
         <w:rPr>
           <w:rFonts w:ascii="Trebuchet MS" w:hAnsi="Trebuchet MS"/>
+        </w:rPr>
+      </w:pPr>
+      <w:r>
+        <w:rPr>
+          <w:rFonts w:ascii="Trebuchet MS" w:hAnsi="Trebuchet MS"/>
+        </w:rPr>
+        <w:t xml:space="preserve">Interrogation de la couche ‘Classification pixel’ </w:t>
+      </w:r>
+      <w:r>
+        <w:rPr>
+          <w:rFonts w:ascii="Trebuchet MS" w:hAnsi="Trebuchet MS"/>
+        </w:rPr>
+        <w:t xml:space="preserve">en requêtant le </w:t>
+      </w:r>
+      <w:proofErr w:type="spellStart"/>
+      <w:r>
+        <w:rPr>
+          <w:rFonts w:ascii="Trebuchet MS" w:hAnsi="Trebuchet MS"/>
+        </w:rPr>
+        <w:t>GetFeatureInfo</w:t>
+      </w:r>
+      <w:proofErr w:type="spellEnd"/>
+      <w:r>
+        <w:rPr>
+          <w:rFonts w:ascii="Trebuchet MS" w:hAnsi="Trebuchet MS"/>
+        </w:rPr>
+        <w:t>, affichage sous forme d’infobulle.</w:t>
+      </w:r>
+    </w:p>
+    <w:p>
+      <w:pPr>
+        <w:pStyle w:val="Paragraphedeliste"/>
+        <w:numPr>
+          <w:ilvl w:val="0"/>
+          <w:numId w:val="1"/>
+        </w:numPr>
+        <w:rPr>
+          <w:rFonts w:ascii="Trebuchet MS" w:hAnsi="Trebuchet MS"/>
           <w:sz w:val="28"/>
           <w:szCs w:val="28"/>
+          <w:u w:val="single"/>
         </w:rPr>
       </w:pPr>
       <w:r>
@@ -689,34 +712,104 @@
           <w:rFonts w:ascii="Trebuchet MS" w:hAnsi="Trebuchet MS"/>
           <w:sz w:val="28"/>
           <w:szCs w:val="28"/>
-        </w:rPr>
-        <w:t xml:space="preserve">Interrogation de la couche ‘Classification pixel’ </w:t>
-      </w:r>
-      <w:r>
+          <w:u w:val="single"/>
+        </w:rPr>
+        <w:t>Déploiement de l’application</w:t>
+      </w:r>
+    </w:p>
+    <w:p>
+      <w:pPr>
+        <w:rPr>
+          <w:rFonts w:ascii="Trebuchet MS" w:hAnsi="Trebuchet MS"/>
+        </w:rPr>
+      </w:pPr>
+      <w:r>
+        <w:rPr>
+          <w:rFonts w:ascii="Trebuchet MS" w:hAnsi="Trebuchet MS"/>
+        </w:rPr>
+        <w:t xml:space="preserve">Pour déployer la page, je suis passé par la solution de </w:t>
+      </w:r>
+      <w:proofErr w:type="spellStart"/>
+      <w:r>
+        <w:rPr>
+          <w:rFonts w:ascii="Trebuchet MS" w:hAnsi="Trebuchet MS"/>
+        </w:rPr>
+        <w:t>Github</w:t>
+      </w:r>
+      <w:proofErr w:type="spellEnd"/>
+      <w:r>
+        <w:rPr>
+          <w:rFonts w:ascii="Trebuchet MS" w:hAnsi="Trebuchet MS"/>
+        </w:rPr>
+        <w:t xml:space="preserve"> : </w:t>
+      </w:r>
+      <w:proofErr w:type="spellStart"/>
+      <w:r>
+        <w:rPr>
+          <w:rFonts w:ascii="Trebuchet MS" w:hAnsi="Trebuchet MS"/>
+        </w:rPr>
+        <w:t>Github</w:t>
+      </w:r>
+      <w:proofErr w:type="spellEnd"/>
+      <w:r>
+        <w:rPr>
+          <w:rFonts w:ascii="Trebuchet MS" w:hAnsi="Trebuchet MS"/>
+        </w:rPr>
+        <w:t xml:space="preserve"> Pages, en effet ayant mis en place un dépôt Git pour structurer et instancier mon code, j’ai pensé que ça pouvait être une bonne idée de directement créer un Pages.</w:t>
+      </w:r>
+    </w:p>
+    <w:p>
+      <w:pPr>
         <w:rPr>
           <w:rFonts w:ascii="Trebuchet MS" w:hAnsi="Trebuchet MS"/>
           <w:sz w:val="28"/>
           <w:szCs w:val="28"/>
         </w:rPr>
-        <w:t xml:space="preserve">en requêtant le </w:t>
-      </w:r>
-      <w:proofErr w:type="spellStart"/>
+      </w:pPr>
       <w:r>
         <w:rPr>
           <w:rFonts w:ascii="Trebuchet MS" w:hAnsi="Trebuchet MS"/>
           <w:sz w:val="28"/>
           <w:szCs w:val="28"/>
         </w:rPr>
-        <w:t>GetFeatureInfo</w:t>
-      </w:r>
-      <w:proofErr w:type="spellEnd"/>
+        <w:t xml:space="preserve">Accéder à la </w:t>
+      </w:r>
+      <w:hyperlink r:id="rId5" w:history="1">
+        <w:r>
+          <w:rPr>
+            <w:rStyle w:val="Lienhypertexte"/>
+            <w:rFonts w:ascii="Trebuchet MS" w:hAnsi="Trebuchet MS"/>
+            <w:sz w:val="28"/>
+            <w:szCs w:val="28"/>
+          </w:rPr>
+          <w:t>p</w:t>
+        </w:r>
+        <w:r>
+          <w:rPr>
+            <w:rStyle w:val="Lienhypertexte"/>
+            <w:rFonts w:ascii="Trebuchet MS" w:hAnsi="Trebuchet MS"/>
+            <w:sz w:val="28"/>
+            <w:szCs w:val="28"/>
+          </w:rPr>
+          <w:t>a</w:t>
+        </w:r>
+        <w:r>
+          <w:rPr>
+            <w:rStyle w:val="Lienhypertexte"/>
+            <w:rFonts w:ascii="Trebuchet MS" w:hAnsi="Trebuchet MS"/>
+            <w:sz w:val="28"/>
+            <w:szCs w:val="28"/>
+          </w:rPr>
+          <w:t>ge</w:t>
+        </w:r>
+      </w:hyperlink>
       <w:r>
         <w:rPr>
           <w:rFonts w:ascii="Trebuchet MS" w:hAnsi="Trebuchet MS"/>
           <w:sz w:val="28"/>
           <w:szCs w:val="28"/>
         </w:rPr>
-        <w:t>, affichage sous forme d’infobulle.</w:t>
+        <w:t>.</w:t>
       </w:r>
     </w:p>
     <w:sectPr>
@@ -1859,6 +1952,41 @@
       <w:spacing w:val="5"/>
     </w:rPr>
   </w:style>
+  <w:style w:type="character" w:styleId="Lienhypertexte">
+    <w:name w:val="Hyperlink"/>
+    <w:basedOn w:val="Policepardfaut"/>
+    <w:uiPriority w:val="99"/>
+    <w:unhideWhenUsed/>
+    <w:rsid w:val="00F201D6"/>
+    <w:rPr>
+      <w:color w:val="467886" w:themeColor="hyperlink"/>
+      <w:u w:val="single"/>
+    </w:rPr>
+  </w:style>
+  <w:style w:type="character" w:styleId="Mentionnonrsolue">
+    <w:name w:val="Unresolved Mention"/>
+    <w:basedOn w:val="Policepardfaut"/>
+    <w:uiPriority w:val="99"/>
+    <w:semiHidden/>
+    <w:unhideWhenUsed/>
+    <w:rsid w:val="00F201D6"/>
+    <w:rPr>
+      <w:color w:val="605E5C"/>
+      <w:shd w:val="clear" w:color="auto" w:fill="E1DFDD"/>
+    </w:rPr>
+  </w:style>
+  <w:style w:type="character" w:styleId="Lienhypertextesuivivisit">
+    <w:name w:val="FollowedHyperlink"/>
+    <w:basedOn w:val="Policepardfaut"/>
+    <w:uiPriority w:val="99"/>
+    <w:semiHidden/>
+    <w:unhideWhenUsed/>
+    <w:rsid w:val="00F201D6"/>
+    <w:rPr>
+      <w:color w:val="96607D" w:themeColor="followedHyperlink"/>
+      <w:u w:val="single"/>
+    </w:rPr>
+  </w:style>
 </w:styles>
 </file>
 

</xml_diff>